<commit_message>
more info and references to develop README
</commit_message>
<xml_diff>
--- a/manuscript_draft_v4.docx
+++ b/manuscript_draft_v4.docx
@@ -54,7 +54,7 @@
           <w:noProof/>
         </w:rPr>
         <w:drawing>
-          <wp:inline distT="0" distB="0" distL="0" distR="0" wp14:anchorId="1C1EA414" wp14:editId="55E2260A">
+          <wp:inline distT="0" distB="0" distL="0" distR="0" wp14:anchorId="1C1EA414" wp14:editId="3EF1C365">
             <wp:extent cx="4419600" cy="3937000"/>
             <wp:effectExtent l="0" t="0" r="0" b="0"/>
             <wp:docPr id="1886529424" name="Picture 2"/>
@@ -628,7 +628,10 @@
         </w:numPr>
       </w:pPr>
       <w:r>
-        <w:t>Update the R Script</w:t>
+        <w:t>Refactor</w:t>
+      </w:r>
+      <w:r>
+        <w:t xml:space="preserve"> the R Script</w:t>
       </w:r>
       <w:r>
         <w:t>s</w:t>
@@ -644,6 +647,9 @@
       </w:pPr>
       <w:r>
         <w:t>Can the code run? If not, what are the required changes</w:t>
+      </w:r>
+      <w:r>
+        <w:t>?</w:t>
       </w:r>
     </w:p>
     <w:p>
@@ -891,6 +897,11 @@
       </w:r>
     </w:p>
     <w:p>
+      <w:r>
+        <w:t>Information that should be present on the README</w:t>
+      </w:r>
+    </w:p>
+    <w:p>
       <w:pPr>
         <w:pStyle w:val="ListParagraph"/>
         <w:numPr>
@@ -950,7 +961,22 @@
         <w:t>License/Usage: [e.g., Creative Commons CC0]</w:t>
       </w:r>
     </w:p>
-    <w:p/>
+    <w:p>
+      <w:r>
+        <w:t xml:space="preserve">More here: </w:t>
+      </w:r>
+      <w:hyperlink r:id="rId11" w:history="1">
+        <w:r>
+          <w:rPr>
+            <w:rStyle w:val="Hyperlink"/>
+          </w:rPr>
+          <w:t>https://caltechlibrary.github.io/RDMworkbook/documentation.html#readme-txt</w:t>
+        </w:r>
+      </w:hyperlink>
+      <w:r>
+        <w:t xml:space="preserve"> </w:t>
+      </w:r>
+    </w:p>
     <w:p>
       <w:pPr>
         <w:pStyle w:val="Heading3"/>
@@ -1726,7 +1752,7 @@
       <w:r>
         <w:t xml:space="preserve">, </w:t>
       </w:r>
-      <w:hyperlink r:id="rId11" w:history="1">
+      <w:hyperlink r:id="rId12" w:history="1">
         <w:r>
           <w:rPr>
             <w:rStyle w:val="Hyperlink"/>
@@ -1752,12 +1778,38 @@
       <w:r>
         <w:t xml:space="preserve">, </w:t>
       </w:r>
-      <w:hyperlink r:id="rId12" w:history="1">
+      <w:hyperlink r:id="rId13" w:history="1">
         <w:r>
           <w:rPr>
             <w:rStyle w:val="Hyperlink"/>
           </w:rPr>
           <w:t>https://doi.org/10.1111/2041-210X.70036</w:t>
+        </w:r>
+      </w:hyperlink>
+      <w:r>
+        <w:t xml:space="preserve"> </w:t>
+      </w:r>
+    </w:p>
+    <w:p>
+      <w:pPr>
+        <w:pStyle w:val="ListParagraph"/>
+        <w:numPr>
+          <w:ilvl w:val="0"/>
+          <w:numId w:val="3"/>
+        </w:numPr>
+      </w:pPr>
+      <w:r>
+        <w:t>The Research Data Management Workbook</w:t>
+      </w:r>
+      <w:r>
+        <w:t xml:space="preserve"> </w:t>
+      </w:r>
+      <w:hyperlink r:id="rId14" w:history="1">
+        <w:r>
+          <w:rPr>
+            <w:rStyle w:val="Hyperlink"/>
+          </w:rPr>
+          <w:t>https://caltechlibrary.github.io/RDMworkbook/</w:t>
         </w:r>
       </w:hyperlink>
       <w:r>
@@ -2816,7 +2868,6 @@
   <w:style w:type="character" w:default="1" w:styleId="DefaultParagraphFont">
     <w:name w:val="Default Paragraph Font"/>
     <w:uiPriority w:val="1"/>
-    <w:semiHidden/>
     <w:unhideWhenUsed/>
   </w:style>
   <w:style w:type="table" w:default="1" w:styleId="TableNormal">

</xml_diff>

<commit_message>
remove missing files from file tree
</commit_message>
<xml_diff>
--- a/manuscript_draft_v4.docx
+++ b/manuscript_draft_v4.docx
@@ -272,29 +272,6 @@
         <w:rPr>
           <w:rFonts w:ascii="Courier New" w:eastAsia="Courier New" w:hAnsi="Courier New" w:cs="Courier New"/>
         </w:rPr>
-        <w:t xml:space="preserve">├── </w:t>
-      </w:r>
-      <w:proofErr w:type="spellStart"/>
-      <w:r>
-        <w:rPr>
-          <w:rFonts w:ascii="Courier New" w:eastAsia="Courier New" w:hAnsi="Courier New" w:cs="Courier New"/>
-        </w:rPr>
-        <w:t>keys.qmd</w:t>
-      </w:r>
-      <w:proofErr w:type="spellEnd"/>
-    </w:p>
-    <w:p>
-      <w:pPr>
-        <w:spacing w:line="240" w:lineRule="auto"/>
-        <w:ind w:firstLine="720"/>
-        <w:rPr>
-          <w:rFonts w:ascii="Courier New" w:eastAsia="Courier New" w:hAnsi="Courier New" w:cs="Courier New"/>
-        </w:rPr>
-      </w:pPr>
-      <w:r>
-        <w:rPr>
-          <w:rFonts w:ascii="Courier New" w:eastAsia="Courier New" w:hAnsi="Courier New" w:cs="Courier New"/>
-        </w:rPr>
         <w:t>├── manuscript_draft_v4.docx</w:t>
       </w:r>
     </w:p>
@@ -1036,13 +1013,7 @@
         <w:rPr>
           <w:color w:val="000000"/>
         </w:rPr>
-        <w:t>Contributors</w:t>
-      </w:r>
-      <w:r>
-        <w:rPr>
-          <w:color w:val="000000"/>
-        </w:rPr>
-        <w:t>(s): [Name, Email, ORCID]</w:t>
+        <w:t>Contributors(s): [Name, Email, ORCID]</w:t>
       </w:r>
     </w:p>
     <w:p>
@@ -1064,13 +1035,7 @@
         <w:rPr>
           <w:color w:val="000000"/>
         </w:rPr>
-        <w:t>Data</w:t>
-      </w:r>
-      <w:r>
-        <w:rPr>
-          <w:color w:val="000000"/>
-        </w:rPr>
-        <w:t xml:space="preserve"> Collection: </w:t>
+        <w:t xml:space="preserve">Data Collection: </w:t>
       </w:r>
     </w:p>
     <w:p>
@@ -1092,13 +1057,7 @@
         <w:rPr>
           <w:color w:val="000000"/>
         </w:rPr>
-        <w:t xml:space="preserve">Date: </w:t>
-      </w:r>
-      <w:r>
-        <w:rPr>
-          <w:color w:val="000000"/>
-        </w:rPr>
-        <w:t>[YYYY-MM-DD to YYYY-MM-DD]</w:t>
+        <w:t>Date: [YYYY-MM-DD to YYYY-MM-DD]</w:t>
       </w:r>
     </w:p>
     <w:p>

</xml_diff>